<commit_message>
Se añaden todos los archivos de diagnóstico obtenidos en la última versión de análisis de datos crudos y con qc
</commit_message>
<xml_diff>
--- a/OE_2_DiagnosticoActualDatos/Entreg2_DiagnDatosEMA_PA-HR-HRS-TS-EV.docx
+++ b/OE_2_DiagnosticoActualDatos/Entreg2_DiagnDatosEMA_PA-HR-HRS-TS-EV.docx
@@ -37,7 +37,25 @@
           <w:sz w:val="28"/>
           <w:szCs w:val="28"/>
         </w:rPr>
-        <w:t>VARIABLES PRESIÓN ATMOSFÉRICA, HUMEDAD RELATIVA, TEMPERATURA Y HUMEDAD DEL SUELO Y EVAPORACIÓN</w:t>
+        <w:t>VARIABLES PRESIÓN ATMOSFÉRICA, HUMEDAD RELATIVA, TEMPERATURA</w:t>
+      </w:r>
+      <w:r>
+        <w:rPr>
+          <w:b/>
+          <w:bCs/>
+          <w:sz w:val="28"/>
+          <w:szCs w:val="28"/>
+        </w:rPr>
+        <w:t xml:space="preserve"> DEL SUELO,</w:t>
+      </w:r>
+      <w:r>
+        <w:rPr>
+          <w:b/>
+          <w:bCs/>
+          <w:sz w:val="28"/>
+          <w:szCs w:val="28"/>
+        </w:rPr>
+        <w:t xml:space="preserve"> HUMEDAD DEL SUELO Y EVAPORACIÓN</w:t>
       </w:r>
     </w:p>
     <w:bookmarkEnd w:id="0"/>
@@ -361,7 +379,7 @@
         <w:t xml:space="preserve">Bogotá, D.C., </w:t>
       </w:r>
       <w:r>
-        <w:t>__</w:t>
+        <w:t>20</w:t>
       </w:r>
       <w:r>
         <w:t xml:space="preserve"> de diciembre</w:t>
@@ -3385,21 +3403,7 @@
                 <w:rStyle w:val="Hyperlink"/>
                 <w:noProof/>
               </w:rPr>
-              <w:t>EVAPOR</w:t>
-            </w:r>
-            <w:r>
-              <w:rPr>
-                <w:rStyle w:val="Hyperlink"/>
-                <w:noProof/>
-              </w:rPr>
-              <w:t>A</w:t>
-            </w:r>
-            <w:r>
-              <w:rPr>
-                <w:rStyle w:val="Hyperlink"/>
-                <w:noProof/>
-              </w:rPr>
-              <w:t>CIÓN</w:t>
+              <w:t>EVAPORACIÓN</w:t>
             </w:r>
             <w:r>
               <w:rPr>
@@ -5531,15 +5535,7 @@
         <w:t>, según se superen o no las pruebas de los QC</w:t>
       </w:r>
       <w:r>
-        <w:t xml:space="preserve"> o del sistema de </w:t>
-      </w:r>
-      <w:proofErr w:type="gramStart"/>
-      <w:r>
-        <w:t>los mismos</w:t>
-      </w:r>
-      <w:proofErr w:type="gramEnd"/>
-      <w:r>
-        <w:t xml:space="preserve"> (QCS) propuesto por la contratista autora del presente informe, para el IDEAM. </w:t>
+        <w:t xml:space="preserve"> o del sistema de los mismos (QCS) propuesto por la contratista autora del presente informe, para el IDEAM. </w:t>
       </w:r>
       <w:r>
         <w:t>En la ejecución de actividades de</w:t>
@@ -5775,15 +5771,7 @@
         <w:t xml:space="preserve">Generar </w:t>
       </w:r>
       <w:r>
-        <w:t xml:space="preserve">análisis descriptivos y diagnósticos del comportamiento </w:t>
-      </w:r>
-      <w:proofErr w:type="gramStart"/>
-      <w:r>
-        <w:t>en relación a</w:t>
-      </w:r>
-      <w:proofErr w:type="gramEnd"/>
-      <w:r>
-        <w:t xml:space="preserve"> la calidad de los datos de las series temporales procedentes de EMA de la red de observación de superficie del IDEAM</w:t>
+        <w:t>análisis descriptivos y diagnósticos del comportamiento en relación a la calidad de los datos de las series temporales procedentes de EMA de la red de observación de superficie del IDEAM</w:t>
       </w:r>
       <w:r>
         <w:t xml:space="preserve"> y otras entidades</w:t>
@@ -5897,11 +5885,9 @@
       <w:r>
         <w:t xml:space="preserve"> en el IDEAM </w:t>
       </w:r>
-      <w:proofErr w:type="gramStart"/>
-      <w:r>
-        <w:t>en relación a</w:t>
-      </w:r>
-      <w:proofErr w:type="gramEnd"/>
+      <w:r>
+        <w:t>en relación con</w:t>
+      </w:r>
       <w:r>
         <w:t xml:space="preserve"> la calidad de los datos de EMA de las variables meteorológicas de interés.</w:t>
       </w:r>
@@ -6063,8 +6049,8 @@
       <w:bookmarkStart w:id="46" w:name="_Toc343702389"/>
       <w:bookmarkStart w:id="47" w:name="_Toc344361793"/>
       <w:bookmarkStart w:id="48" w:name="_Toc344388048"/>
-      <w:bookmarkStart w:id="49" w:name="_Toc406496090"/>
-      <w:bookmarkStart w:id="50" w:name="_Toc185581776"/>
+      <w:bookmarkStart w:id="49" w:name="_Toc185581776"/>
+      <w:bookmarkStart w:id="50" w:name="_Toc406496090"/>
       <w:bookmarkEnd w:id="7"/>
       <w:bookmarkEnd w:id="8"/>
       <w:bookmarkEnd w:id="9"/>
@@ -6110,7 +6096,7 @@
       <w:r>
         <w:t>RESULTADOS</w:t>
       </w:r>
-      <w:bookmarkEnd w:id="50"/>
+      <w:bookmarkEnd w:id="49"/>
     </w:p>
     <w:p>
       <w:pPr>
@@ -8054,6 +8040,35 @@
     </w:p>
     <w:p>
       <w:pPr>
+        <w:rPr>
+          <w:b/>
+          <w:bCs/>
+        </w:rPr>
+      </w:pPr>
+      <w:r>
+        <w:rPr>
+          <w:b/>
+          <w:bCs/>
+        </w:rPr>
+        <w:t>En el cálculo de derivadas:</w:t>
+      </w:r>
+    </w:p>
+    <w:p>
+      <w:r>
+        <w:t xml:space="preserve">Estacion_0026105250_qc.csv: </w:t>
+      </w:r>
+      <w:proofErr w:type="spellStart"/>
+      <w:r>
+        <w:t>dfC</w:t>
+      </w:r>
+      <w:proofErr w:type="spellEnd"/>
+      <w:r>
+        <w:t xml:space="preserve"> está vacío</w:t>
+      </w:r>
+    </w:p>
+    <w:p/>
+    <w:p>
+      <w:pPr>
         <w:pStyle w:val="Heading2"/>
       </w:pPr>
       <w:bookmarkStart w:id="69" w:name="_Toc185581784"/>
@@ -8138,6 +8153,7 @@
       </w:pPr>
       <w:bookmarkStart w:id="71" w:name="_Ref182392028"/>
       <w:r>
+        <w:lastRenderedPageBreak/>
         <w:t xml:space="preserve">Figura </w:t>
       </w:r>
       <w:r>
@@ -8216,7 +8232,6 @@
       </w:pPr>
       <w:bookmarkStart w:id="72" w:name="_Toc185581786"/>
       <w:r>
-        <w:lastRenderedPageBreak/>
         <w:t>Análisis descriptivo</w:t>
       </w:r>
       <w:bookmarkEnd w:id="72"/>
@@ -8817,6 +8832,7 @@
         <w:jc w:val="center"/>
       </w:pPr>
       <w:r>
+        <w:lastRenderedPageBreak/>
         <w:t xml:space="preserve">Figura </w:t>
       </w:r>
       <w:r>
@@ -8962,7 +8978,6 @@
         <w:rPr>
           <w:caps w:val="0"/>
         </w:rPr>
-        <w:lastRenderedPageBreak/>
         <w:t>TEMPERATURA DEL SUELO -30CM</w:t>
       </w:r>
       <w:bookmarkEnd w:id="73"/>
@@ -9153,6 +9168,7 @@
         <w:jc w:val="center"/>
       </w:pPr>
       <w:r>
+        <w:lastRenderedPageBreak/>
         <w:t xml:space="preserve">Tabla </w:t>
       </w:r>
       <w:r>
@@ -9783,7 +9799,6 @@
         <w:jc w:val="center"/>
       </w:pPr>
       <w:r>
-        <w:lastRenderedPageBreak/>
         <w:t xml:space="preserve">Figura </w:t>
       </w:r>
       <w:r>
@@ -9934,6 +9949,7 @@
         <w:jc w:val="center"/>
       </w:pPr>
       <w:r>
+        <w:lastRenderedPageBreak/>
         <w:t xml:space="preserve">Figura </w:t>
       </w:r>
       <w:r>
@@ -10048,7 +10064,6 @@
         <w:jc w:val="center"/>
       </w:pPr>
       <w:r>
-        <w:lastRenderedPageBreak/>
         <w:t xml:space="preserve">Tabla </w:t>
       </w:r>
       <w:r>
@@ -10635,6 +10650,7 @@
         <w:jc w:val="center"/>
       </w:pPr>
       <w:r>
+        <w:lastRenderedPageBreak/>
         <w:t xml:space="preserve">Figura </w:t>
       </w:r>
       <w:r>
@@ -10720,7 +10736,6 @@
         <w:rPr>
           <w:caps w:val="0"/>
         </w:rPr>
-        <w:lastRenderedPageBreak/>
         <w:t>HUMEDAD DEL SUELO -10CM</w:t>
       </w:r>
       <w:bookmarkEnd w:id="80"/>
@@ -10988,6 +11003,7 @@
                 <w:szCs w:val="20"/>
                 <w:highlight w:val="yellow"/>
               </w:rPr>
+              <w:lastRenderedPageBreak/>
               <w:t>__</w:t>
             </w:r>
           </w:p>
@@ -11486,7 +11502,6 @@
       </w:pPr>
       <w:bookmarkStart w:id="85" w:name="_Toc185581799"/>
       <w:r>
-        <w:lastRenderedPageBreak/>
         <w:t>Análisis descriptivo</w:t>
       </w:r>
       <w:bookmarkEnd w:id="85"/>
@@ -12116,6 +12131,7 @@
         <w:rPr>
           <w:caps w:val="0"/>
         </w:rPr>
+        <w:lastRenderedPageBreak/>
         <w:t>HUMEDAD DEL SUELO -50CM</w:t>
       </w:r>
       <w:bookmarkEnd w:id="86"/>
@@ -12844,7 +12860,6 @@
         <w:rPr>
           <w:caps w:val="0"/>
         </w:rPr>
-        <w:lastRenderedPageBreak/>
         <w:t>EVAPORACIÓN</w:t>
       </w:r>
       <w:bookmarkEnd w:id="89"/>
@@ -13011,6 +13026,7 @@
     </w:p>
     <w:p>
       <w:r>
+        <w:lastRenderedPageBreak/>
         <w:t>29065130</w:t>
       </w:r>
       <w:r>
@@ -13806,7 +13822,7 @@
       <w:r>
         <w:t>HISTORIAL DE CAMBIOS</w:t>
       </w:r>
-      <w:bookmarkEnd w:id="49"/>
+      <w:bookmarkEnd w:id="50"/>
       <w:bookmarkEnd w:id="94"/>
     </w:p>
     <w:p/>
@@ -14627,7 +14643,7 @@
               <w:sz w:val="20"/>
               <w:szCs w:val="20"/>
             </w:rPr>
-            <w:t>DIAGNÓSTICO DEL ESTADO ACTUAL Y DE RESULTADOS DE CONTROLES DE CALIDAD DE DATOS DE ESTACIONES METEOROLÓGICAS AUTOMÁTICAS, VARIABLES PRESIÓN ATMOSFÉRICA, HUMEDAD RELATIVA, TEMPERATURA Y HUMEDAD DEL SUELO Y EVAPORACIÓN</w:t>
+            <w:t>DIAGNÓSTICO DEL ESTADO ACTUAL Y DE RESULTADOS DE CONTROLES DE CALIDAD DE DATOS DE ESTACIONES METEOROLÓGICAS AUTOMÁTICAS, VARIABLES PRESIÓN ATMOSFÉRICA, HUMEDAD RELATIVA, TEMPERATURA DEL SUELO, HUMEDAD DEL SUELO Y EVAPORACIÓN</w:t>
           </w:r>
         </w:p>
       </w:tc>

</xml_diff>